<commit_message>
adding some details to the report document
</commit_message>
<xml_diff>
--- a/Reporte.docx
+++ b/Reporte.docx
@@ -12,6 +12,27 @@
     <w:p>
       <w:r>
         <w:t>Para lograr hacer la página con Bootstrap, tuve que aprender a utilizar la web de Bootstrap 4 para averiguar las diferentes funcionalidades de los componentes que utilicé, definitivamente el reto más importante a la hora de realizar la página fue hacer la barra de navegación vertical, ya que en clase no la habíamos visto. Aprendí mucho acerca de inspeccionar una página ya hecha y cómo entender el código de otros. Este ejercicio es de gran ayuda para mi futuro profesional, ya que entre las cosas más importantes que hay en nuestra carrera es aprender a aprender.</w:t>
+      </w:r>
+    </w:p>
+    <w:p>
+      <w:r>
+        <w:t>Entre los componentes más importantes están la nav bar, el section, darle funcionalidad a la navbar también fue algo complicado ya que nunca vimos eso en clase pero fue divertido aprender.</w:t>
+      </w:r>
+    </w:p>
+    <w:p/>
+    <w:p>
+      <w:r>
+        <w:t>Página para ver el resultado:</w:t>
+      </w:r>
+    </w:p>
+    <w:p>
+      <w:pPr>
+        <w:rPr>
+          <w:u w:val="single"/>
+        </w:rPr>
+      </w:pPr>
+      <w:r>
+        <w:t>https://alexis-bonilla.github.io/</w:t>
       </w:r>
     </w:p>
     <w:sectPr>

</xml_diff>